<commit_message>
Change to High Level Design Doc due to technical issues
</commit_message>
<xml_diff>
--- a/BringFido Webscraping Project High Level Design.docx
+++ b/BringFido Webscraping Project High Level Design.docx
@@ -122,10 +122,7 @@
         </w:numPr>
       </w:pPr>
       <w:r>
-        <w:t>Bones</w:t>
-      </w:r>
-      <w:r>
-        <w:t xml:space="preserve"> (rating denoted by whether bone 1-5 is filled or empty)</w:t>
+        <w:t>Bones (rating denoted by whether bone 1-5 is filled or empty)</w:t>
       </w:r>
     </w:p>
     <w:p>
@@ -149,10 +146,7 @@
         </w:numPr>
       </w:pPr>
       <w:r>
-        <w:t>Comments?</w:t>
-      </w:r>
-      <w:r>
-        <w:t xml:space="preserve"> (outside the scope of this project)</w:t>
+        <w:t>Comments? (outside the scope of this project)</w:t>
       </w:r>
     </w:p>
     <w:p>
@@ -193,10 +187,7 @@
         </w:numPr>
       </w:pPr>
       <w:r>
-        <w:t>Categorizing by words in restaurant name</w:t>
-      </w:r>
-      <w:r>
-        <w:t xml:space="preserve">… </w:t>
+        <w:t xml:space="preserve">Categorizing by words in restaurant name… </w:t>
       </w:r>
     </w:p>
     <w:p>
@@ -333,10 +324,7 @@
         </w:numPr>
       </w:pPr>
       <w:r>
-        <w:t>Start w/URL that has state already selected (can also do for entire US, but start w/one state</w:t>
-      </w:r>
-      <w:r>
-        <w:t>)</w:t>
+        <w:t>Start w/URL that has state already selected (can also do for entire US, but start w/one state)</w:t>
       </w:r>
     </w:p>
     <w:p>
@@ -481,7 +469,85 @@
         <w:t>Then scrape data from all tiles</w:t>
       </w:r>
     </w:p>
-    <w:p/>
+    <w:p>
+      <w:r>
+        <w:rPr>
+          <w:b/>
+          <w:bCs/>
+        </w:rPr>
+        <w:t>--</w:t>
+      </w:r>
+      <w:r>
+        <w:sym w:font="Wingdings" w:char="F0E8"/>
+      </w:r>
+      <w:r>
+        <w:t xml:space="preserve"> Changing strategy due to issues encountered w/Selenium.  Even though the link does not change when loading another page of results, if I go to a lower level (the individual restaurant), every restaurant has its own page in the format of </w:t>
+      </w:r>
+      <w:hyperlink r:id="rId5" w:history="1">
+        <w:r>
+          <w:rPr>
+            <w:rStyle w:val="Hyperlink"/>
+          </w:rPr>
+          <w:t>https://www.bringfido.com/restaurant/(#</w:t>
+        </w:r>
+      </w:hyperlink>
+      <w:r>
+        <w:t xml:space="preserve"> less than 75000</w:t>
+      </w:r>
+      <w:r>
+        <w:t>)</w:t>
+      </w:r>
+      <w:r>
+        <w:t xml:space="preserve"> where the data I want can be scraped and simplifies to one page at a time w/no navigation.  Therefore, if </w:t>
+      </w:r>
+      <w:proofErr w:type="gramStart"/>
+      <w:r>
+        <w:t>I’m</w:t>
+      </w:r>
+      <w:proofErr w:type="gramEnd"/>
+      <w:r>
+        <w:t xml:space="preserve"> willing to scrape all restaurants from </w:t>
+      </w:r>
+      <w:proofErr w:type="spellStart"/>
+      <w:r>
+        <w:t>bringfido</w:t>
+      </w:r>
+      <w:proofErr w:type="spellEnd"/>
+      <w:r>
+        <w:t>, then I can visit each restaurant page through Scrapy instead of Selenium to get all the data and more quickly.  Some numbers under 75000 do not bring up a restaurant page (they</w:t>
+      </w:r>
+      <w:r>
+        <w:t xml:space="preserve"> are</w:t>
+      </w:r>
+      <w:r>
+        <w:t xml:space="preserve"> assigned to cities or neighborhoods w/more than one restaurant appearing on the page</w:t>
+      </w:r>
+      <w:r>
+        <w:t>)</w:t>
+      </w:r>
+      <w:r>
+        <w:t xml:space="preserve">.  The scraping script will fail for these numbers because the html expected will not match what is presented.  </w:t>
+      </w:r>
+      <w:r>
+        <w:t xml:space="preserve">These records will simply be thrown out because they are not individual restaurants.  Everything on these pages ultimately links to a different number so no restaurants will be missed by approaching the </w:t>
+      </w:r>
+      <w:proofErr w:type="spellStart"/>
+      <w:r>
+        <w:t>webscraping</w:t>
+      </w:r>
+      <w:proofErr w:type="spellEnd"/>
+      <w:r>
+        <w:t xml:space="preserve"> in this way.</w:t>
+      </w:r>
+      <w:r>
+        <w:t xml:space="preserve">  </w:t>
+      </w:r>
+    </w:p>
+    <w:p>
+      <w:r>
+        <w:t xml:space="preserve">I know I held on to my objective to power through w/Selenium for too long.  But, I have a clear objective of what I want to do w/the resulting data and I can do it in chunks w/Scrapy in this way… thus, making it possible to start creating cleaning scripts, analyzing the facets of this data that I’m interested in, and scripts to create the graphs that go with on a subset of the data before the entire set is complete, and then re-run on the entire set.  </w:t>
+      </w:r>
+    </w:p>
     <w:sectPr>
       <w:pgSz w:w="12240" w:h="15840"/>
       <w:pgMar w:top="1440" w:right="1440" w:bottom="1440" w:left="1440" w:header="720" w:footer="720" w:gutter="0"/>
@@ -993,15 +1059,6 @@
   </w:num>
   <w:num w:numId="4">
     <w:abstractNumId w:val="0"/>
-    <w:lvlOverride w:ilvl="0"/>
-    <w:lvlOverride w:ilvl="1"/>
-    <w:lvlOverride w:ilvl="2"/>
-    <w:lvlOverride w:ilvl="3"/>
-    <w:lvlOverride w:ilvl="4"/>
-    <w:lvlOverride w:ilvl="5"/>
-    <w:lvlOverride w:ilvl="6"/>
-    <w:lvlOverride w:ilvl="7"/>
-    <w:lvlOverride w:ilvl="8"/>
   </w:num>
 </w:numbering>
 </file>
@@ -1444,6 +1501,29 @@
       <w:contextualSpacing/>
     </w:pPr>
   </w:style>
+  <w:style w:type="character" w:styleId="Hyperlink">
+    <w:name w:val="Hyperlink"/>
+    <w:basedOn w:val="DefaultParagraphFont"/>
+    <w:uiPriority w:val="99"/>
+    <w:unhideWhenUsed/>
+    <w:rsid w:val="002843CF"/>
+    <w:rPr>
+      <w:color w:val="0563C1" w:themeColor="hyperlink"/>
+      <w:u w:val="single"/>
+    </w:rPr>
+  </w:style>
+  <w:style w:type="character" w:styleId="UnresolvedMention">
+    <w:name w:val="Unresolved Mention"/>
+    <w:basedOn w:val="DefaultParagraphFont"/>
+    <w:uiPriority w:val="99"/>
+    <w:semiHidden/>
+    <w:unhideWhenUsed/>
+    <w:rsid w:val="002843CF"/>
+    <w:rPr>
+      <w:color w:val="605E5C"/>
+      <w:shd w:val="clear" w:color="auto" w:fill="E1DFDD"/>
+    </w:rPr>
+  </w:style>
 </w:styles>
 </file>
 

</xml_diff>